<commit_message>
[GPR] Atualização do Plano de GPR Scrum.
</commit_message>
<xml_diff>
--- a/Artefatos de Documentação/Processo Aplicado/EveRemind/2-Gerencia de Projeto/Estórias de Usuário - EveRemind.docx
+++ b/Artefatos de Documentação/Processo Aplicado/EveRemind/2-Gerencia de Projeto/Estórias de Usuário - EveRemind.docx
@@ -110,7 +110,15 @@
           <w:sz w:val="24"/>
           <w:szCs w:val="24"/>
         </w:rPr>
-        <w:t xml:space="preserve"> definiu 8 estórias de usuário as mesmas descritas a seguir. Este documento então foi apresentado ao Time de Desenvolvimento no </w:t>
+        <w:t xml:space="preserve"> definiu 10</w:t>
+      </w:r>
+      <w:r>
+        <w:rPr>
+          <w:rFonts w:ascii="Arial" w:hAnsi="Arial" w:cs="Arial"/>
+          <w:sz w:val="24"/>
+          <w:szCs w:val="24"/>
+        </w:rPr>
+        <w:t xml:space="preserve"> estórias de usuário as mesmas descritas a seguir. Este documento então foi apresentado ao Time de Desenvolvimento no </w:t>
       </w:r>
       <w:proofErr w:type="spellStart"/>
       <w:r>
@@ -172,7 +180,85 @@
           <w:sz w:val="24"/>
           <w:szCs w:val="24"/>
         </w:rPr>
-        <w:t xml:space="preserve"> 1, com as estórias restantes sendo automaticamente alocad</w:t>
+        <w:t xml:space="preserve"> 1.  Para selecionar </w:t>
+      </w:r>
+      <w:r>
+        <w:rPr>
+          <w:rFonts w:ascii="Arial" w:hAnsi="Arial" w:cs="Arial"/>
+          <w:sz w:val="24"/>
+          <w:szCs w:val="24"/>
+        </w:rPr>
+        <w:t>as estórias</w:t>
+      </w:r>
+      <w:r>
+        <w:rPr>
+          <w:rFonts w:ascii="Arial" w:hAnsi="Arial" w:cs="Arial"/>
+          <w:sz w:val="24"/>
+          <w:szCs w:val="24"/>
+        </w:rPr>
+        <w:t xml:space="preserve"> para o </w:t>
+      </w:r>
+      <w:proofErr w:type="spellStart"/>
+      <w:r>
+        <w:rPr>
+          <w:rFonts w:ascii="Arial" w:hAnsi="Arial" w:cs="Arial"/>
+          <w:sz w:val="24"/>
+          <w:szCs w:val="24"/>
+        </w:rPr>
+        <w:t>Sprint</w:t>
+      </w:r>
+      <w:proofErr w:type="spellEnd"/>
+      <w:r>
+        <w:rPr>
+          <w:rFonts w:ascii="Arial" w:hAnsi="Arial" w:cs="Arial"/>
+          <w:sz w:val="24"/>
+          <w:szCs w:val="24"/>
+        </w:rPr>
+        <w:t xml:space="preserve"> 2 outro </w:t>
+      </w:r>
+      <w:proofErr w:type="spellStart"/>
+      <w:r>
+        <w:rPr>
+          <w:rFonts w:ascii="Arial" w:hAnsi="Arial" w:cs="Arial"/>
+          <w:sz w:val="24"/>
+          <w:szCs w:val="24"/>
+        </w:rPr>
+        <w:t>Sprint</w:t>
+      </w:r>
+      <w:proofErr w:type="spellEnd"/>
+      <w:r>
+        <w:rPr>
+          <w:rFonts w:ascii="Arial" w:hAnsi="Arial" w:cs="Arial"/>
+          <w:sz w:val="24"/>
+          <w:szCs w:val="24"/>
+        </w:rPr>
+        <w:t xml:space="preserve"> </w:t>
+      </w:r>
+      <w:proofErr w:type="spellStart"/>
+      <w:r>
+        <w:rPr>
+          <w:rFonts w:ascii="Arial" w:hAnsi="Arial" w:cs="Arial"/>
+          <w:sz w:val="24"/>
+          <w:szCs w:val="24"/>
+        </w:rPr>
+        <w:t>Planning</w:t>
+      </w:r>
+      <w:proofErr w:type="spellEnd"/>
+      <w:r>
+        <w:rPr>
+          <w:rFonts w:ascii="Arial" w:hAnsi="Arial" w:cs="Arial"/>
+          <w:sz w:val="24"/>
+          <w:szCs w:val="24"/>
+        </w:rPr>
+        <w:t xml:space="preserve"> 1 foi realizado.  S</w:t>
+      </w:r>
+      <w:r>
+        <w:rPr>
+          <w:rFonts w:ascii="Arial" w:hAnsi="Arial" w:cs="Arial"/>
+          <w:sz w:val="24"/>
+          <w:szCs w:val="24"/>
+        </w:rPr>
+        <w:t>endo automaticamente alocad</w:t>
       </w:r>
       <w:r>
         <w:rPr>
@@ -198,7 +284,43 @@
           <w:sz w:val="24"/>
           <w:szCs w:val="24"/>
         </w:rPr>
-        <w:t xml:space="preserve"> 2.</w:t>
+        <w:t xml:space="preserve"> 3, e também apresentadas no </w:t>
+      </w:r>
+      <w:proofErr w:type="spellStart"/>
+      <w:r>
+        <w:rPr>
+          <w:rFonts w:ascii="Arial" w:hAnsi="Arial" w:cs="Arial"/>
+          <w:sz w:val="24"/>
+          <w:szCs w:val="24"/>
+        </w:rPr>
+        <w:t>Sprint</w:t>
+      </w:r>
+      <w:proofErr w:type="spellEnd"/>
+      <w:r>
+        <w:rPr>
+          <w:rFonts w:ascii="Arial" w:hAnsi="Arial" w:cs="Arial"/>
+          <w:sz w:val="24"/>
+          <w:szCs w:val="24"/>
+        </w:rPr>
+        <w:t xml:space="preserve"> </w:t>
+      </w:r>
+      <w:proofErr w:type="spellStart"/>
+      <w:r>
+        <w:rPr>
+          <w:rFonts w:ascii="Arial" w:hAnsi="Arial" w:cs="Arial"/>
+          <w:sz w:val="24"/>
+          <w:szCs w:val="24"/>
+        </w:rPr>
+        <w:t>Planning</w:t>
+      </w:r>
+      <w:proofErr w:type="spellEnd"/>
+      <w:r>
+        <w:rPr>
+          <w:rFonts w:ascii="Arial" w:hAnsi="Arial" w:cs="Arial"/>
+          <w:sz w:val="24"/>
+          <w:szCs w:val="24"/>
+        </w:rPr>
+        <w:t xml:space="preserve">  1.</w:t>
       </w:r>
     </w:p>
     <w:p>
@@ -710,7 +832,7 @@
           <w:sz w:val="24"/>
           <w:szCs w:val="24"/>
         </w:rPr>
-        <w:t xml:space="preserve">Para registro de uma nova atividade deve ser selecionada uma categoria criada anteriormente a atividade. Deve ser informado pelo usuário, o nome, uma descrição, uma prioridade, o modo de notificação, a data e a hora da atividade. A atividade será cadastrada no banco, e já poderá ser visualizada. O modo de </w:t>
+        <w:t xml:space="preserve">Para registro de uma nova atividade deve ser selecionada uma categoria criada anteriormente a atividade. Deve ser informado pelo usuário, o nome, uma </w:t>
       </w:r>
       <w:r>
         <w:rPr>
@@ -719,7 +841,7 @@
           <w:szCs w:val="24"/>
         </w:rPr>
         <w:lastRenderedPageBreak/>
-        <w:t xml:space="preserve">notificação será entre automático e desativado: desativado não gera nenhum e-mail de notificação e automático gera e-mails de acordo com a prioridade. A prioridade da atividade diz respeito a </w:t>
+        <w:t xml:space="preserve">descrição, uma prioridade, o modo de notificação, a data e a hora da atividade. A atividade será cadastrada no banco, e já poderá ser visualizada. O modo de notificação será entre automático e desativado: desativado não gera nenhum e-mail de notificação e automático gera e-mails de acordo com a prioridade. A prioridade da atividade diz respeito a </w:t>
       </w:r>
       <w:proofErr w:type="spellStart"/>
       <w:r>
@@ -1149,6 +1271,7 @@
       <w:pPr>
         <w:rPr>
           <w:rFonts w:ascii="Arial" w:hAnsi="Arial" w:cs="Arial"/>
+          <w:b/>
           <w:sz w:val="24"/>
           <w:szCs w:val="24"/>
         </w:rPr>
@@ -1159,6 +1282,218 @@
           <w:sz w:val="24"/>
           <w:szCs w:val="24"/>
         </w:rPr>
+        <w:t>O sistema deve oferecer ao usuário a opção de visualizar todas em suas atividades em modo lista.</w:t>
+      </w:r>
+      <w:r>
+        <w:t xml:space="preserve"> </w:t>
+      </w:r>
+      <w:r>
+        <w:rPr>
+          <w:rFonts w:ascii="Arial" w:hAnsi="Arial" w:cs="Arial"/>
+          <w:sz w:val="24"/>
+          <w:szCs w:val="24"/>
+        </w:rPr>
+        <w:t>Todas as atividades de todas as categorias podem ser listadas em dois modos de organização: por data/hora (padrão) ou por ordem de prioridade. Caso haja empate na classificação do modo de organização escolhido, o outro modo será usado para desempate (prioridade para duas atividades no mesmo horário, ou horário para duas atividades de mesma prioridade).</w:t>
+      </w:r>
+      <w:r>
+        <w:rPr>
+          <w:rFonts w:ascii="Arial" w:hAnsi="Arial" w:cs="Arial"/>
+          <w:b/>
+          <w:sz w:val="24"/>
+          <w:szCs w:val="24"/>
+        </w:rPr>
+        <w:br/>
+      </w:r>
+      <w:r>
+        <w:rPr>
+          <w:rFonts w:ascii="Arial" w:hAnsi="Arial" w:cs="Arial"/>
+          <w:b/>
+          <w:sz w:val="24"/>
+          <w:szCs w:val="24"/>
+        </w:rPr>
+        <w:t xml:space="preserve">Papel ou ator: </w:t>
+      </w:r>
+      <w:r>
+        <w:rPr>
+          <w:rFonts w:ascii="Arial" w:hAnsi="Arial" w:cs="Arial"/>
+          <w:sz w:val="24"/>
+          <w:szCs w:val="24"/>
+        </w:rPr>
+        <w:t>Usuário</w:t>
+      </w:r>
+      <w:r>
+        <w:rPr>
+          <w:rFonts w:ascii="Arial" w:hAnsi="Arial" w:cs="Arial"/>
+          <w:b/>
+          <w:sz w:val="24"/>
+          <w:szCs w:val="24"/>
+        </w:rPr>
+        <w:br/>
+      </w:r>
+      <w:r>
+        <w:rPr>
+          <w:rFonts w:ascii="Arial" w:hAnsi="Arial" w:cs="Arial"/>
+          <w:b/>
+          <w:sz w:val="24"/>
+          <w:szCs w:val="24"/>
+        </w:rPr>
+        <w:lastRenderedPageBreak/>
+        <w:t xml:space="preserve">Uma necessidade ou caso de uso: </w:t>
+      </w:r>
+      <w:r>
+        <w:rPr>
+          <w:rFonts w:ascii="Arial" w:hAnsi="Arial" w:cs="Arial"/>
+          <w:sz w:val="24"/>
+          <w:szCs w:val="24"/>
+        </w:rPr>
+        <w:t>Visualizar Lista.</w:t>
+      </w:r>
+      <w:r>
+        <w:rPr>
+          <w:rFonts w:ascii="Arial" w:hAnsi="Arial" w:cs="Arial"/>
+          <w:b/>
+          <w:sz w:val="24"/>
+          <w:szCs w:val="24"/>
+        </w:rPr>
+        <w:t xml:space="preserve"> </w:t>
+      </w:r>
+      <w:r>
+        <w:rPr>
+          <w:rFonts w:ascii="Arial" w:hAnsi="Arial" w:cs="Arial"/>
+          <w:b/>
+          <w:sz w:val="24"/>
+          <w:szCs w:val="24"/>
+        </w:rPr>
+        <w:br/>
+        <w:t xml:space="preserve">Motivo: </w:t>
+      </w:r>
+      <w:r>
+        <w:rPr>
+          <w:rFonts w:ascii="Arial" w:hAnsi="Arial" w:cs="Arial"/>
+          <w:sz w:val="24"/>
+          <w:szCs w:val="24"/>
+        </w:rPr>
+        <w:t>Permitir que o usuário consiga visualizar todas as suas atividades em uma lista ordenada.</w:t>
+      </w:r>
+    </w:p>
+    <w:p>
+      <w:pPr>
+        <w:rPr>
+          <w:rFonts w:ascii="Arial" w:hAnsi="Arial" w:cs="Arial"/>
+          <w:b/>
+          <w:sz w:val="24"/>
+          <w:szCs w:val="24"/>
+        </w:rPr>
+      </w:pPr>
+      <w:r>
+        <w:rPr>
+          <w:rFonts w:ascii="Arial" w:hAnsi="Arial" w:cs="Arial"/>
+          <w:sz w:val="24"/>
+          <w:szCs w:val="24"/>
+        </w:rPr>
+        <w:t>O sistema deve oferecer ao usuário a opção de visualizar suas atividades em forma de calendário.</w:t>
+      </w:r>
+      <w:r>
+        <w:rPr>
+          <w:rFonts w:ascii="Arial" w:hAnsi="Arial" w:cs="Arial"/>
+          <w:sz w:val="24"/>
+          <w:szCs w:val="24"/>
+        </w:rPr>
+        <w:t xml:space="preserve"> </w:t>
+      </w:r>
+      <w:r>
+        <w:rPr>
+          <w:rFonts w:ascii="Arial" w:hAnsi="Arial" w:cs="Arial"/>
+          <w:sz w:val="24"/>
+          <w:szCs w:val="24"/>
+        </w:rPr>
+        <w:t>Ele pode também optar por mostrar apenas as atividades que ainda não passaram do prazo de deadline.</w:t>
+      </w:r>
+      <w:r>
+        <w:rPr>
+          <w:rFonts w:ascii="Arial" w:hAnsi="Arial" w:cs="Arial"/>
+          <w:b/>
+          <w:sz w:val="24"/>
+          <w:szCs w:val="24"/>
+        </w:rPr>
+        <w:br/>
+      </w:r>
+      <w:r>
+        <w:rPr>
+          <w:rFonts w:ascii="Arial" w:hAnsi="Arial" w:cs="Arial"/>
+          <w:b/>
+          <w:sz w:val="24"/>
+          <w:szCs w:val="24"/>
+        </w:rPr>
+        <w:t xml:space="preserve">Papel ou ator: </w:t>
+      </w:r>
+      <w:r>
+        <w:rPr>
+          <w:rFonts w:ascii="Arial" w:hAnsi="Arial" w:cs="Arial"/>
+          <w:sz w:val="24"/>
+          <w:szCs w:val="24"/>
+        </w:rPr>
+        <w:t>Usuário</w:t>
+      </w:r>
+      <w:r>
+        <w:rPr>
+          <w:rFonts w:ascii="Arial" w:hAnsi="Arial" w:cs="Arial"/>
+          <w:b/>
+          <w:sz w:val="24"/>
+          <w:szCs w:val="24"/>
+        </w:rPr>
+        <w:br/>
+        <w:t xml:space="preserve">Uma necessidade ou caso de uso: </w:t>
+      </w:r>
+      <w:r>
+        <w:rPr>
+          <w:rFonts w:ascii="Arial" w:hAnsi="Arial" w:cs="Arial"/>
+          <w:sz w:val="24"/>
+          <w:szCs w:val="24"/>
+        </w:rPr>
+        <w:t>Visualizar Calendário.</w:t>
+      </w:r>
+      <w:r>
+        <w:rPr>
+          <w:rFonts w:ascii="Arial" w:hAnsi="Arial" w:cs="Arial"/>
+          <w:b/>
+          <w:sz w:val="24"/>
+          <w:szCs w:val="24"/>
+        </w:rPr>
+        <w:br/>
+        <w:t xml:space="preserve">Motivo: </w:t>
+      </w:r>
+      <w:r>
+        <w:rPr>
+          <w:rFonts w:ascii="Arial" w:hAnsi="Arial" w:cs="Arial"/>
+          <w:sz w:val="24"/>
+          <w:szCs w:val="24"/>
+        </w:rPr>
+        <w:t xml:space="preserve">Permitir que o usuário consiga visualizar todas as suas atividades em </w:t>
+      </w:r>
+      <w:r>
+        <w:rPr>
+          <w:rFonts w:ascii="Arial" w:hAnsi="Arial" w:cs="Arial"/>
+          <w:sz w:val="24"/>
+          <w:szCs w:val="24"/>
+        </w:rPr>
+        <w:t>forma de calendário.</w:t>
+      </w:r>
+    </w:p>
+    <w:p>
+      <w:pPr>
+        <w:rPr>
+          <w:rFonts w:ascii="Arial" w:hAnsi="Arial" w:cs="Arial"/>
+          <w:sz w:val="24"/>
+          <w:szCs w:val="24"/>
+        </w:rPr>
+      </w:pPr>
+      <w:r>
+        <w:rPr>
+          <w:rFonts w:ascii="Arial" w:hAnsi="Arial" w:cs="Arial"/>
+          <w:sz w:val="24"/>
+          <w:szCs w:val="24"/>
+        </w:rPr>
         <w:t>As estórias de usuário foram avaliada</w:t>
       </w:r>
       <w:r>
@@ -1237,6 +1572,8 @@
         </w:rPr>
         <w:t>ipe técnica com estas estórias foi acordado.</w:t>
       </w:r>
+      <w:bookmarkStart w:id="0" w:name="_GoBack"/>
+      <w:bookmarkEnd w:id="0"/>
     </w:p>
     <w:tbl>
       <w:tblPr>
@@ -1245,21 +1582,23 @@
         <w:tblLook w:val="04A0"/>
       </w:tblPr>
       <w:tblGrid>
-        <w:gridCol w:w="2881"/>
-        <w:gridCol w:w="2881"/>
-        <w:gridCol w:w="2882"/>
+        <w:gridCol w:w="2774"/>
+        <w:gridCol w:w="3544"/>
+        <w:gridCol w:w="2402"/>
       </w:tblGrid>
       <w:tr>
         <w:tc>
           <w:tcPr>
-            <w:tcW w:w="2881" w:type="dxa"/>
+            <w:tcW w:w="2774" w:type="dxa"/>
+            <w:vAlign w:val="center"/>
           </w:tcPr>
           <w:p>
             <w:pPr>
               <w:tabs>
                 <w:tab w:val="left" w:pos="7065"/>
               </w:tabs>
-              <w:jc w:val="center"/>
+              <w:ind w:firstLine="142"/>
+              <w:jc w:val="both"/>
               <w:rPr>
                 <w:rFonts w:ascii="Arial" w:hAnsi="Arial" w:cs="Arial"/>
                 <w:b/>
@@ -1280,14 +1619,16 @@
         </w:tc>
         <w:tc>
           <w:tcPr>
-            <w:tcW w:w="2881" w:type="dxa"/>
+            <w:tcW w:w="3544" w:type="dxa"/>
+            <w:vAlign w:val="center"/>
           </w:tcPr>
           <w:p>
             <w:pPr>
               <w:tabs>
                 <w:tab w:val="left" w:pos="7065"/>
               </w:tabs>
-              <w:jc w:val="center"/>
+              <w:ind w:firstLine="142"/>
+              <w:jc w:val="both"/>
               <w:rPr>
                 <w:rFonts w:ascii="Arial" w:hAnsi="Arial" w:cs="Arial"/>
                 <w:b/>
@@ -1308,14 +1649,16 @@
         </w:tc>
         <w:tc>
           <w:tcPr>
-            <w:tcW w:w="2882" w:type="dxa"/>
+            <w:tcW w:w="2402" w:type="dxa"/>
+            <w:vAlign w:val="center"/>
           </w:tcPr>
           <w:p>
             <w:pPr>
               <w:tabs>
                 <w:tab w:val="left" w:pos="7065"/>
               </w:tabs>
-              <w:jc w:val="center"/>
+              <w:ind w:firstLine="142"/>
+              <w:jc w:val="both"/>
               <w:rPr>
                 <w:rFonts w:ascii="Arial" w:hAnsi="Arial" w:cs="Arial"/>
                 <w:b/>
@@ -1336,16 +1679,21 @@
         </w:tc>
       </w:tr>
       <w:tr>
+        <w:trPr>
+          <w:trHeight w:val="571"/>
+        </w:trPr>
         <w:tc>
           <w:tcPr>
-            <w:tcW w:w="2881" w:type="dxa"/>
+            <w:tcW w:w="2774" w:type="dxa"/>
+            <w:vAlign w:val="center"/>
           </w:tcPr>
           <w:p>
             <w:pPr>
               <w:tabs>
                 <w:tab w:val="left" w:pos="7065"/>
               </w:tabs>
-              <w:jc w:val="center"/>
+              <w:ind w:firstLine="142"/>
+              <w:jc w:val="both"/>
               <w:rPr>
                 <w:rFonts w:ascii="Arial" w:hAnsi="Arial" w:cs="Arial"/>
                 <w:sz w:val="24"/>
@@ -1384,32 +1732,80 @@
         </w:tc>
         <w:tc>
           <w:tcPr>
-            <w:tcW w:w="2881" w:type="dxa"/>
+            <w:tcW w:w="3544" w:type="dxa"/>
+            <w:vAlign w:val="center"/>
           </w:tcPr>
           <w:p>
             <w:pPr>
               <w:tabs>
                 <w:tab w:val="left" w:pos="7065"/>
               </w:tabs>
-              <w:jc w:val="center"/>
+              <w:ind w:firstLine="142"/>
+              <w:jc w:val="both"/>
               <w:rPr>
                 <w:rFonts w:ascii="Arial" w:hAnsi="Arial" w:cs="Arial"/>
                 <w:sz w:val="24"/>
                 <w:szCs w:val="24"/>
               </w:rPr>
             </w:pPr>
+            <w:r>
+              <w:rPr>
+                <w:rFonts w:ascii="Arial" w:hAnsi="Arial" w:cs="Arial"/>
+                <w:noProof/>
+                <w:sz w:val="24"/>
+                <w:szCs w:val="24"/>
+                <w:lang w:eastAsia="pt-BR"/>
+              </w:rPr>
+              <w:drawing>
+                <wp:inline distT="0" distB="0" distL="0" distR="0">
+                  <wp:extent cx="1628775" cy="419100"/>
+                  <wp:effectExtent l="19050" t="0" r="9525" b="0"/>
+                  <wp:docPr id="6" name="Imagem 21" descr="http---signatures.mylivesignature.com-54493-191-AF7FC0CD3FA95F618FBE4565EE642E43.png"/>
+                  <wp:cNvGraphicFramePr>
+                    <a:graphicFrameLocks xmlns:a="http://schemas.openxmlformats.org/drawingml/2006/main" noChangeAspect="1"/>
+                  </wp:cNvGraphicFramePr>
+                  <a:graphic xmlns:a="http://schemas.openxmlformats.org/drawingml/2006/main">
+                    <a:graphicData uri="http://schemas.openxmlformats.org/drawingml/2006/picture">
+                      <pic:pic xmlns:pic="http://schemas.openxmlformats.org/drawingml/2006/picture">
+                        <pic:nvPicPr>
+                          <pic:cNvPr id="0" name="http---signatures.mylivesignature.com-54493-191-AF7FC0CD3FA95F618FBE4565EE642E43.png"/>
+                          <pic:cNvPicPr/>
+                        </pic:nvPicPr>
+                        <pic:blipFill>
+                          <a:blip r:embed="rId5"/>
+                          <a:stretch>
+                            <a:fillRect/>
+                          </a:stretch>
+                        </pic:blipFill>
+                        <pic:spPr>
+                          <a:xfrm>
+                            <a:off x="0" y="0"/>
+                            <a:ext cx="1628775" cy="419100"/>
+                          </a:xfrm>
+                          <a:prstGeom prst="rect">
+                            <a:avLst/>
+                          </a:prstGeom>
+                        </pic:spPr>
+                      </pic:pic>
+                    </a:graphicData>
+                  </a:graphic>
+                </wp:inline>
+              </w:drawing>
+            </w:r>
           </w:p>
         </w:tc>
         <w:tc>
           <w:tcPr>
-            <w:tcW w:w="2882" w:type="dxa"/>
+            <w:tcW w:w="2402" w:type="dxa"/>
+            <w:vAlign w:val="center"/>
           </w:tcPr>
           <w:p>
             <w:pPr>
               <w:tabs>
                 <w:tab w:val="left" w:pos="7065"/>
               </w:tabs>
-              <w:jc w:val="center"/>
+              <w:ind w:firstLine="142"/>
+              <w:jc w:val="both"/>
               <w:rPr>
                 <w:rFonts w:ascii="Arial" w:hAnsi="Arial" w:cs="Arial"/>
                 <w:sz w:val="24"/>
@@ -1422,22 +1818,27 @@
                 <w:sz w:val="24"/>
                 <w:szCs w:val="24"/>
               </w:rPr>
-              <w:t>___/___/___</w:t>
+              <w:t>02/06/2015</w:t>
             </w:r>
           </w:p>
         </w:tc>
       </w:tr>
       <w:tr>
+        <w:trPr>
+          <w:trHeight w:val="616"/>
+        </w:trPr>
         <w:tc>
           <w:tcPr>
-            <w:tcW w:w="2881" w:type="dxa"/>
+            <w:tcW w:w="2774" w:type="dxa"/>
+            <w:vAlign w:val="center"/>
           </w:tcPr>
           <w:p>
             <w:pPr>
               <w:tabs>
                 <w:tab w:val="left" w:pos="7065"/>
               </w:tabs>
-              <w:jc w:val="center"/>
+              <w:ind w:firstLine="142"/>
+              <w:jc w:val="both"/>
               <w:rPr>
                 <w:rFonts w:ascii="Arial" w:hAnsi="Arial" w:cs="Arial"/>
                 <w:sz w:val="24"/>
@@ -1476,32 +1877,93 @@
         </w:tc>
         <w:tc>
           <w:tcPr>
-            <w:tcW w:w="2881" w:type="dxa"/>
+            <w:tcW w:w="3544" w:type="dxa"/>
           </w:tcPr>
           <w:p>
             <w:pPr>
               <w:tabs>
                 <w:tab w:val="left" w:pos="7065"/>
               </w:tabs>
-              <w:jc w:val="center"/>
+              <w:ind w:firstLine="142"/>
+              <w:jc w:val="both"/>
               <w:rPr>
                 <w:rFonts w:ascii="Arial" w:hAnsi="Arial" w:cs="Arial"/>
                 <w:sz w:val="24"/>
                 <w:szCs w:val="24"/>
               </w:rPr>
             </w:pPr>
+            <w:r>
+              <w:rPr>
+                <w:rFonts w:ascii="Arial" w:hAnsi="Arial" w:cs="Arial"/>
+                <w:noProof/>
+                <w:sz w:val="24"/>
+                <w:szCs w:val="24"/>
+                <w:lang w:eastAsia="pt-BR"/>
+              </w:rPr>
+              <w:drawing>
+                <wp:anchor distT="0" distB="0" distL="114300" distR="114300" simplePos="0" relativeHeight="251661312" behindDoc="1" locked="0" layoutInCell="1" allowOverlap="1">
+                  <wp:simplePos x="0" y="0"/>
+                  <wp:positionH relativeFrom="column">
+                    <wp:posOffset>-69850</wp:posOffset>
+                  </wp:positionH>
+                  <wp:positionV relativeFrom="page">
+                    <wp:posOffset>-3810</wp:posOffset>
+                  </wp:positionV>
+                  <wp:extent cx="1990725" cy="390525"/>
+                  <wp:effectExtent l="19050" t="0" r="9525" b="0"/>
+                  <wp:wrapNone/>
+                  <wp:docPr id="7" name="Imagem 3"/>
+                  <wp:cNvGraphicFramePr>
+                    <a:graphicFrameLocks xmlns:a="http://schemas.openxmlformats.org/drawingml/2006/main" noChangeAspect="1"/>
+                  </wp:cNvGraphicFramePr>
+                  <a:graphic xmlns:a="http://schemas.openxmlformats.org/drawingml/2006/main">
+                    <a:graphicData uri="http://schemas.openxmlformats.org/drawingml/2006/picture">
+                      <pic:pic xmlns:pic="http://schemas.openxmlformats.org/drawingml/2006/picture">
+                        <pic:nvPicPr>
+                          <pic:cNvPr id="3" name="john sign.png"/>
+                          <pic:cNvPicPr/>
+                        </pic:nvPicPr>
+                        <pic:blipFill>
+                          <a:blip r:embed="rId6">
+                            <a:extLst>
+                              <a:ext uri="{28A0092B-C50C-407E-A947-70E740481C1C}">
+                                <a14:useLocalDpi xmlns="" xmlns:wpc="http://schemas.microsoft.com/office/word/2010/wordprocessingCanvas" xmlns:mc="http://schemas.openxmlformats.org/markup-compatibility/2006" xmlns:o="urn:schemas-microsoft-com:office:office" xmlns:v="urn:schemas-microsoft-com:vml" xmlns:wp14="http://schemas.microsoft.com/office/word/2010/wordprocessingDrawing" xmlns:w10="urn:schemas-microsoft-com:office:word" xmlns:w="http://schemas.openxmlformats.org/wordprocessingml/2006/main" xmlns:w14="http://schemas.microsoft.com/office/word/2010/wordml" xmlns:w15="http://schemas.microsoft.com/office/word/2012/wordml" xmlns:wpg="http://schemas.microsoft.com/office/word/2010/wordprocessingGroup" xmlns:wpi="http://schemas.microsoft.com/office/word/2010/wordprocessingInk" xmlns:wps="http://schemas.microsoft.com/office/word/2010/wordprocessingShape" xmlns:a14="http://schemas.microsoft.com/office/drawing/2010/main" val="0"/>
+                              </a:ext>
+                            </a:extLst>
+                          </a:blip>
+                          <a:stretch>
+                            <a:fillRect/>
+                          </a:stretch>
+                        </pic:blipFill>
+                        <pic:spPr>
+                          <a:xfrm>
+                            <a:off x="0" y="0"/>
+                            <a:ext cx="1990725" cy="390525"/>
+                          </a:xfrm>
+                          <a:prstGeom prst="rect">
+                            <a:avLst/>
+                          </a:prstGeom>
+                        </pic:spPr>
+                      </pic:pic>
+                    </a:graphicData>
+                  </a:graphic>
+                </wp:anchor>
+              </w:drawing>
+            </w:r>
           </w:p>
         </w:tc>
         <w:tc>
           <w:tcPr>
-            <w:tcW w:w="2882" w:type="dxa"/>
+            <w:tcW w:w="2402" w:type="dxa"/>
+            <w:vAlign w:val="center"/>
           </w:tcPr>
           <w:p>
             <w:pPr>
               <w:tabs>
                 <w:tab w:val="left" w:pos="7065"/>
               </w:tabs>
-              <w:jc w:val="center"/>
+              <w:ind w:firstLine="142"/>
+              <w:jc w:val="both"/>
               <w:rPr>
                 <w:rFonts w:ascii="Arial" w:hAnsi="Arial" w:cs="Arial"/>
                 <w:sz w:val="24"/>
@@ -1514,7 +1976,817 @@
                 <w:sz w:val="24"/>
                 <w:szCs w:val="24"/>
               </w:rPr>
-              <w:t>__/___/___</w:t>
+              <w:t>02/06/2015</w:t>
+            </w:r>
+          </w:p>
+        </w:tc>
+      </w:tr>
+      <w:tr>
+        <w:trPr>
+          <w:trHeight w:val="616"/>
+        </w:trPr>
+        <w:tc>
+          <w:tcPr>
+            <w:tcW w:w="2774" w:type="dxa"/>
+            <w:vAlign w:val="center"/>
+          </w:tcPr>
+          <w:p>
+            <w:pPr>
+              <w:tabs>
+                <w:tab w:val="left" w:pos="7065"/>
+              </w:tabs>
+              <w:ind w:firstLine="142"/>
+              <w:jc w:val="both"/>
+              <w:rPr>
+                <w:rFonts w:ascii="Arial" w:hAnsi="Arial" w:cs="Arial"/>
+                <w:sz w:val="24"/>
+                <w:szCs w:val="24"/>
+              </w:rPr>
+            </w:pPr>
+            <w:r>
+              <w:rPr>
+                <w:rFonts w:ascii="Arial" w:hAnsi="Arial" w:cs="Arial"/>
+                <w:sz w:val="24"/>
+                <w:szCs w:val="24"/>
+              </w:rPr>
+              <w:t>Membro da Equipe de desenvolvimento</w:t>
+            </w:r>
+          </w:p>
+        </w:tc>
+        <w:tc>
+          <w:tcPr>
+            <w:tcW w:w="3544" w:type="dxa"/>
+          </w:tcPr>
+          <w:p>
+            <w:pPr>
+              <w:tabs>
+                <w:tab w:val="left" w:pos="7065"/>
+              </w:tabs>
+              <w:ind w:firstLine="142"/>
+              <w:jc w:val="both"/>
+              <w:rPr>
+                <w:rFonts w:ascii="Arial" w:hAnsi="Arial" w:cs="Arial"/>
+                <w:noProof/>
+                <w:sz w:val="24"/>
+                <w:szCs w:val="24"/>
+                <w:lang w:eastAsia="pt-BR"/>
+              </w:rPr>
+            </w:pPr>
+            <w:r>
+              <w:rPr>
+                <w:rFonts w:ascii="Arial" w:hAnsi="Arial" w:cs="Arial"/>
+                <w:noProof/>
+                <w:sz w:val="24"/>
+                <w:szCs w:val="24"/>
+                <w:lang w:eastAsia="pt-BR"/>
+              </w:rPr>
+              <w:drawing>
+                <wp:inline distT="0" distB="0" distL="0" distR="0">
+                  <wp:extent cx="1895475" cy="409575"/>
+                  <wp:effectExtent l="19050" t="0" r="9525" b="0"/>
+                  <wp:docPr id="9" name="Imagem 1"/>
+                  <wp:cNvGraphicFramePr/>
+                  <a:graphic xmlns:a="http://schemas.openxmlformats.org/drawingml/2006/main">
+                    <a:graphicData uri="http://schemas.openxmlformats.org/drawingml/2006/picture">
+                      <pic:pic xmlns:pic="http://schemas.openxmlformats.org/drawingml/2006/picture">
+                        <pic:nvPicPr>
+                          <pic:cNvPr id="2" name="Imagem 1"/>
+                          <pic:cNvPicPr/>
+                        </pic:nvPicPr>
+                        <pic:blipFill>
+                          <a:blip r:embed="rId7"/>
+                          <a:stretch>
+                            <a:fillRect/>
+                          </a:stretch>
+                        </pic:blipFill>
+                        <pic:spPr>
+                          <a:xfrm>
+                            <a:off x="0" y="0"/>
+                            <a:ext cx="1895443" cy="409568"/>
+                          </a:xfrm>
+                          <a:prstGeom prst="rect">
+                            <a:avLst/>
+                          </a:prstGeom>
+                          <a:ln>
+                            <a:noFill/>
+                          </a:ln>
+                        </pic:spPr>
+                      </pic:pic>
+                    </a:graphicData>
+                  </a:graphic>
+                </wp:inline>
+              </w:drawing>
+            </w:r>
+          </w:p>
+        </w:tc>
+        <w:tc>
+          <w:tcPr>
+            <w:tcW w:w="2402" w:type="dxa"/>
+            <w:vAlign w:val="center"/>
+          </w:tcPr>
+          <w:p>
+            <w:pPr>
+              <w:tabs>
+                <w:tab w:val="left" w:pos="7065"/>
+              </w:tabs>
+              <w:ind w:firstLine="142"/>
+              <w:jc w:val="both"/>
+              <w:rPr>
+                <w:rFonts w:ascii="Arial" w:hAnsi="Arial" w:cs="Arial"/>
+                <w:sz w:val="24"/>
+                <w:szCs w:val="24"/>
+              </w:rPr>
+            </w:pPr>
+            <w:r>
+              <w:rPr>
+                <w:rFonts w:ascii="Arial" w:hAnsi="Arial" w:cs="Arial"/>
+                <w:sz w:val="24"/>
+                <w:szCs w:val="24"/>
+              </w:rPr>
+              <w:t>02/06/2015</w:t>
+            </w:r>
+          </w:p>
+        </w:tc>
+      </w:tr>
+      <w:tr>
+        <w:trPr>
+          <w:trHeight w:val="688"/>
+        </w:trPr>
+        <w:tc>
+          <w:tcPr>
+            <w:tcW w:w="2774" w:type="dxa"/>
+            <w:vAlign w:val="center"/>
+          </w:tcPr>
+          <w:p>
+            <w:pPr>
+              <w:tabs>
+                <w:tab w:val="left" w:pos="7065"/>
+              </w:tabs>
+              <w:ind w:firstLine="142"/>
+              <w:jc w:val="both"/>
+              <w:rPr>
+                <w:rFonts w:ascii="Arial" w:hAnsi="Arial" w:cs="Arial"/>
+                <w:sz w:val="24"/>
+                <w:szCs w:val="24"/>
+              </w:rPr>
+            </w:pPr>
+            <w:r>
+              <w:rPr>
+                <w:rFonts w:ascii="Arial" w:hAnsi="Arial" w:cs="Arial"/>
+                <w:sz w:val="24"/>
+                <w:szCs w:val="24"/>
+              </w:rPr>
+              <w:t>Membro da Equipe de desenvolvimento</w:t>
+            </w:r>
+          </w:p>
+        </w:tc>
+        <w:tc>
+          <w:tcPr>
+            <w:tcW w:w="3544" w:type="dxa"/>
+          </w:tcPr>
+          <w:p>
+            <w:pPr>
+              <w:tabs>
+                <w:tab w:val="left" w:pos="7065"/>
+              </w:tabs>
+              <w:ind w:firstLine="142"/>
+              <w:jc w:val="both"/>
+              <w:rPr>
+                <w:rFonts w:ascii="Arial" w:hAnsi="Arial" w:cs="Arial"/>
+                <w:noProof/>
+                <w:sz w:val="24"/>
+                <w:szCs w:val="24"/>
+                <w:lang w:eastAsia="pt-BR"/>
+              </w:rPr>
+            </w:pPr>
+            <w:r>
+              <w:rPr>
+                <w:rFonts w:ascii="Arial" w:hAnsi="Arial" w:cs="Arial"/>
+                <w:noProof/>
+                <w:sz w:val="24"/>
+                <w:szCs w:val="24"/>
+                <w:lang w:eastAsia="pt-BR"/>
+              </w:rPr>
+              <w:drawing>
+                <wp:anchor distT="0" distB="0" distL="114300" distR="114300" simplePos="0" relativeHeight="251662336" behindDoc="1" locked="0" layoutInCell="1" allowOverlap="1">
+                  <wp:simplePos x="0" y="0"/>
+                  <wp:positionH relativeFrom="column">
+                    <wp:posOffset>36830</wp:posOffset>
+                  </wp:positionH>
+                  <wp:positionV relativeFrom="paragraph">
+                    <wp:posOffset>8890</wp:posOffset>
+                  </wp:positionV>
+                  <wp:extent cx="2105025" cy="485775"/>
+                  <wp:effectExtent l="19050" t="0" r="9525" b="0"/>
+                  <wp:wrapNone/>
+                  <wp:docPr id="23" name="Imagem 3"/>
+                  <wp:cNvGraphicFramePr>
+                    <a:graphicFrameLocks xmlns:a="http://schemas.openxmlformats.org/drawingml/2006/main" noChangeAspect="1"/>
+                  </wp:cNvGraphicFramePr>
+                  <a:graphic xmlns:a="http://schemas.openxmlformats.org/drawingml/2006/main">
+                    <a:graphicData uri="http://schemas.openxmlformats.org/drawingml/2006/picture">
+                      <pic:pic xmlns:pic="http://schemas.openxmlformats.org/drawingml/2006/picture">
+                        <pic:nvPicPr>
+                          <pic:cNvPr id="3" name="http---signatures.mylivesignature.com-54493-177-855E78E41B9F8D9537F3C81AE1777633.png"/>
+                          <pic:cNvPicPr/>
+                        </pic:nvPicPr>
+                        <pic:blipFill>
+                          <a:blip r:embed="rId8">
+                            <a:extLst>
+                              <a:ext uri="{28A0092B-C50C-407E-A947-70E740481C1C}">
+                                <a14:useLocalDpi xmlns="" xmlns:wpc="http://schemas.microsoft.com/office/word/2010/wordprocessingCanvas" xmlns:mc="http://schemas.openxmlformats.org/markup-compatibility/2006" xmlns:o="urn:schemas-microsoft-com:office:office" xmlns:v="urn:schemas-microsoft-com:vml" xmlns:wp14="http://schemas.microsoft.com/office/word/2010/wordprocessingDrawing" xmlns:w10="urn:schemas-microsoft-com:office:word" xmlns:w="http://schemas.openxmlformats.org/wordprocessingml/2006/main" xmlns:w14="http://schemas.microsoft.com/office/word/2010/wordml" xmlns:w15="http://schemas.microsoft.com/office/word/2012/wordml" xmlns:wpg="http://schemas.microsoft.com/office/word/2010/wordprocessingGroup" xmlns:wpi="http://schemas.microsoft.com/office/word/2010/wordprocessingInk" xmlns:wps="http://schemas.microsoft.com/office/word/2010/wordprocessingShape" xmlns:a14="http://schemas.microsoft.com/office/drawing/2010/main" val="0"/>
+                              </a:ext>
+                            </a:extLst>
+                          </a:blip>
+                          <a:stretch>
+                            <a:fillRect/>
+                          </a:stretch>
+                        </pic:blipFill>
+                        <pic:spPr>
+                          <a:xfrm>
+                            <a:off x="0" y="0"/>
+                            <a:ext cx="2105025" cy="485775"/>
+                          </a:xfrm>
+                          <a:prstGeom prst="rect">
+                            <a:avLst/>
+                          </a:prstGeom>
+                        </pic:spPr>
+                      </pic:pic>
+                    </a:graphicData>
+                  </a:graphic>
+                </wp:anchor>
+              </w:drawing>
+            </w:r>
+          </w:p>
+        </w:tc>
+        <w:tc>
+          <w:tcPr>
+            <w:tcW w:w="2402" w:type="dxa"/>
+            <w:vAlign w:val="center"/>
+          </w:tcPr>
+          <w:p>
+            <w:pPr>
+              <w:tabs>
+                <w:tab w:val="left" w:pos="7065"/>
+              </w:tabs>
+              <w:ind w:firstLine="142"/>
+              <w:jc w:val="both"/>
+              <w:rPr>
+                <w:rFonts w:ascii="Arial" w:hAnsi="Arial" w:cs="Arial"/>
+                <w:sz w:val="24"/>
+                <w:szCs w:val="24"/>
+              </w:rPr>
+            </w:pPr>
+            <w:r>
+              <w:rPr>
+                <w:rFonts w:ascii="Arial" w:hAnsi="Arial" w:cs="Arial"/>
+                <w:sz w:val="24"/>
+                <w:szCs w:val="24"/>
+              </w:rPr>
+              <w:t>02/06/2015</w:t>
+            </w:r>
+          </w:p>
+        </w:tc>
+      </w:tr>
+      <w:tr>
+        <w:trPr>
+          <w:trHeight w:val="886"/>
+        </w:trPr>
+        <w:tc>
+          <w:tcPr>
+            <w:tcW w:w="2774" w:type="dxa"/>
+            <w:vAlign w:val="center"/>
+          </w:tcPr>
+          <w:p>
+            <w:pPr>
+              <w:tabs>
+                <w:tab w:val="left" w:pos="7065"/>
+              </w:tabs>
+              <w:ind w:firstLine="142"/>
+              <w:jc w:val="both"/>
+              <w:rPr>
+                <w:rFonts w:ascii="Arial" w:hAnsi="Arial" w:cs="Arial"/>
+                <w:sz w:val="24"/>
+                <w:szCs w:val="24"/>
+              </w:rPr>
+            </w:pPr>
+            <w:r>
+              <w:rPr>
+                <w:rFonts w:ascii="Arial" w:hAnsi="Arial" w:cs="Arial"/>
+                <w:sz w:val="24"/>
+                <w:szCs w:val="24"/>
+              </w:rPr>
+              <w:t>Membro da Equipe de desenvolvimento</w:t>
+            </w:r>
+          </w:p>
+        </w:tc>
+        <w:tc>
+          <w:tcPr>
+            <w:tcW w:w="3544" w:type="dxa"/>
+          </w:tcPr>
+          <w:p>
+            <w:pPr>
+              <w:tabs>
+                <w:tab w:val="left" w:pos="7065"/>
+              </w:tabs>
+              <w:ind w:firstLine="142"/>
+              <w:jc w:val="both"/>
+              <w:rPr>
+                <w:rFonts w:ascii="Arial" w:hAnsi="Arial" w:cs="Arial"/>
+                <w:noProof/>
+                <w:sz w:val="24"/>
+                <w:szCs w:val="24"/>
+                <w:lang w:eastAsia="pt-BR"/>
+              </w:rPr>
+            </w:pPr>
+            <w:r>
+              <w:rPr>
+                <w:rFonts w:ascii="Arial" w:hAnsi="Arial" w:cs="Arial"/>
+                <w:noProof/>
+                <w:sz w:val="24"/>
+                <w:szCs w:val="24"/>
+                <w:lang w:eastAsia="pt-BR"/>
+              </w:rPr>
+              <w:drawing>
+                <wp:anchor distT="0" distB="0" distL="114300" distR="114300" simplePos="0" relativeHeight="251663360" behindDoc="1" locked="0" layoutInCell="1" allowOverlap="1">
+                  <wp:simplePos x="0" y="0"/>
+                  <wp:positionH relativeFrom="column">
+                    <wp:posOffset>34925</wp:posOffset>
+                  </wp:positionH>
+                  <wp:positionV relativeFrom="paragraph">
+                    <wp:posOffset>93980</wp:posOffset>
+                  </wp:positionV>
+                  <wp:extent cx="2057400" cy="457200"/>
+                  <wp:effectExtent l="19050" t="0" r="0" b="0"/>
+                  <wp:wrapNone/>
+                  <wp:docPr id="19" name="Imagem 2"/>
+                  <wp:cNvGraphicFramePr>
+                    <a:graphicFrameLocks xmlns:a="http://schemas.openxmlformats.org/drawingml/2006/main" noChangeAspect="1"/>
+                  </wp:cNvGraphicFramePr>
+                  <a:graphic xmlns:a="http://schemas.openxmlformats.org/drawingml/2006/main">
+                    <a:graphicData uri="http://schemas.openxmlformats.org/drawingml/2006/picture">
+                      <pic:pic xmlns:pic="http://schemas.openxmlformats.org/drawingml/2006/picture">
+                        <pic:nvPicPr>
+                          <pic:cNvPr id="1" name="http---signatures.mylivesignature.com-54493-170-AADEF0E68D78FA4EBC111A1A778F25F1.png"/>
+                          <pic:cNvPicPr/>
+                        </pic:nvPicPr>
+                        <pic:blipFill>
+                          <a:blip r:embed="rId9">
+                            <a:extLst>
+                              <a:ext uri="{28A0092B-C50C-407E-A947-70E740481C1C}">
+                                <a14:useLocalDpi xmlns="" xmlns:wpc="http://schemas.microsoft.com/office/word/2010/wordprocessingCanvas" xmlns:mc="http://schemas.openxmlformats.org/markup-compatibility/2006" xmlns:o="urn:schemas-microsoft-com:office:office" xmlns:v="urn:schemas-microsoft-com:vml" xmlns:wp14="http://schemas.microsoft.com/office/word/2010/wordprocessingDrawing" xmlns:w10="urn:schemas-microsoft-com:office:word" xmlns:w="http://schemas.openxmlformats.org/wordprocessingml/2006/main" xmlns:w14="http://schemas.microsoft.com/office/word/2010/wordml" xmlns:w15="http://schemas.microsoft.com/office/word/2012/wordml" xmlns:wpg="http://schemas.microsoft.com/office/word/2010/wordprocessingGroup" xmlns:wpi="http://schemas.microsoft.com/office/word/2010/wordprocessingInk" xmlns:wps="http://schemas.microsoft.com/office/word/2010/wordprocessingShape" xmlns:a14="http://schemas.microsoft.com/office/drawing/2010/main" val="0"/>
+                              </a:ext>
+                            </a:extLst>
+                          </a:blip>
+                          <a:stretch>
+                            <a:fillRect/>
+                          </a:stretch>
+                        </pic:blipFill>
+                        <pic:spPr>
+                          <a:xfrm>
+                            <a:off x="0" y="0"/>
+                            <a:ext cx="2057400" cy="457200"/>
+                          </a:xfrm>
+                          <a:prstGeom prst="rect">
+                            <a:avLst/>
+                          </a:prstGeom>
+                        </pic:spPr>
+                      </pic:pic>
+                    </a:graphicData>
+                  </a:graphic>
+                </wp:anchor>
+              </w:drawing>
+            </w:r>
+            <w:r>
+              <w:rPr>
+                <w:rFonts w:ascii="Arial" w:hAnsi="Arial" w:cs="Arial"/>
+                <w:noProof/>
+                <w:sz w:val="24"/>
+                <w:szCs w:val="24"/>
+                <w:lang w:eastAsia="pt-BR"/>
+              </w:rPr>
+              <w:drawing>
+                <wp:anchor distT="0" distB="0" distL="114300" distR="114300" simplePos="0" relativeHeight="251664384" behindDoc="1" locked="0" layoutInCell="1" allowOverlap="1">
+                  <wp:simplePos x="0" y="0"/>
+                  <wp:positionH relativeFrom="column">
+                    <wp:posOffset>36830</wp:posOffset>
+                  </wp:positionH>
+                  <wp:positionV relativeFrom="paragraph">
+                    <wp:posOffset>611505</wp:posOffset>
+                  </wp:positionV>
+                  <wp:extent cx="2057400" cy="419100"/>
+                  <wp:effectExtent l="19050" t="0" r="0" b="0"/>
+                  <wp:wrapNone/>
+                  <wp:docPr id="27" name="Imagem 4"/>
+                  <wp:cNvGraphicFramePr>
+                    <a:graphicFrameLocks xmlns:a="http://schemas.openxmlformats.org/drawingml/2006/main" noChangeAspect="1"/>
+                  </wp:cNvGraphicFramePr>
+                  <a:graphic xmlns:a="http://schemas.openxmlformats.org/drawingml/2006/main">
+                    <a:graphicData uri="http://schemas.openxmlformats.org/drawingml/2006/picture">
+                      <pic:pic xmlns:pic="http://schemas.openxmlformats.org/drawingml/2006/picture">
+                        <pic:nvPicPr>
+                          <pic:cNvPr id="4" name="vinicius sign.png"/>
+                          <pic:cNvPicPr/>
+                        </pic:nvPicPr>
+                        <pic:blipFill>
+                          <a:blip r:embed="rId10">
+                            <a:extLst>
+                              <a:ext uri="{28A0092B-C50C-407E-A947-70E740481C1C}">
+                                <a14:useLocalDpi xmlns="" xmlns:wpc="http://schemas.microsoft.com/office/word/2010/wordprocessingCanvas" xmlns:mc="http://schemas.openxmlformats.org/markup-compatibility/2006" xmlns:o="urn:schemas-microsoft-com:office:office" xmlns:v="urn:schemas-microsoft-com:vml" xmlns:wp14="http://schemas.microsoft.com/office/word/2010/wordprocessingDrawing" xmlns:w10="urn:schemas-microsoft-com:office:word" xmlns:w="http://schemas.openxmlformats.org/wordprocessingml/2006/main" xmlns:w14="http://schemas.microsoft.com/office/word/2010/wordml" xmlns:w15="http://schemas.microsoft.com/office/word/2012/wordml" xmlns:wpg="http://schemas.microsoft.com/office/word/2010/wordprocessingGroup" xmlns:wpi="http://schemas.microsoft.com/office/word/2010/wordprocessingInk" xmlns:wps="http://schemas.microsoft.com/office/word/2010/wordprocessingShape" xmlns:a14="http://schemas.microsoft.com/office/drawing/2010/main" val="0"/>
+                              </a:ext>
+                            </a:extLst>
+                          </a:blip>
+                          <a:stretch>
+                            <a:fillRect/>
+                          </a:stretch>
+                        </pic:blipFill>
+                        <pic:spPr>
+                          <a:xfrm>
+                            <a:off x="0" y="0"/>
+                            <a:ext cx="2057400" cy="419100"/>
+                          </a:xfrm>
+                          <a:prstGeom prst="rect">
+                            <a:avLst/>
+                          </a:prstGeom>
+                        </pic:spPr>
+                      </pic:pic>
+                    </a:graphicData>
+                  </a:graphic>
+                </wp:anchor>
+              </w:drawing>
+            </w:r>
+          </w:p>
+          <w:p>
+            <w:pPr>
+              <w:jc w:val="right"/>
+              <w:rPr>
+                <w:rFonts w:ascii="Arial" w:hAnsi="Arial" w:cs="Arial"/>
+                <w:sz w:val="24"/>
+                <w:szCs w:val="24"/>
+                <w:lang w:eastAsia="pt-BR"/>
+              </w:rPr>
+            </w:pPr>
+          </w:p>
+        </w:tc>
+        <w:tc>
+          <w:tcPr>
+            <w:tcW w:w="2402" w:type="dxa"/>
+            <w:vAlign w:val="center"/>
+          </w:tcPr>
+          <w:p>
+            <w:pPr>
+              <w:tabs>
+                <w:tab w:val="left" w:pos="7065"/>
+              </w:tabs>
+              <w:ind w:firstLine="142"/>
+              <w:jc w:val="both"/>
+              <w:rPr>
+                <w:rFonts w:ascii="Arial" w:hAnsi="Arial" w:cs="Arial"/>
+                <w:sz w:val="24"/>
+                <w:szCs w:val="24"/>
+              </w:rPr>
+            </w:pPr>
+            <w:r>
+              <w:rPr>
+                <w:rFonts w:ascii="Arial" w:hAnsi="Arial" w:cs="Arial"/>
+                <w:sz w:val="24"/>
+                <w:szCs w:val="24"/>
+              </w:rPr>
+              <w:t>02/06/2015</w:t>
+            </w:r>
+          </w:p>
+        </w:tc>
+      </w:tr>
+      <w:tr>
+        <w:trPr>
+          <w:trHeight w:val="706"/>
+        </w:trPr>
+        <w:tc>
+          <w:tcPr>
+            <w:tcW w:w="2774" w:type="dxa"/>
+            <w:vAlign w:val="center"/>
+          </w:tcPr>
+          <w:p>
+            <w:pPr>
+              <w:tabs>
+                <w:tab w:val="left" w:pos="7065"/>
+              </w:tabs>
+              <w:ind w:firstLine="142"/>
+              <w:jc w:val="both"/>
+              <w:rPr>
+                <w:rFonts w:ascii="Arial" w:hAnsi="Arial" w:cs="Arial"/>
+                <w:sz w:val="24"/>
+                <w:szCs w:val="24"/>
+              </w:rPr>
+            </w:pPr>
+            <w:r>
+              <w:rPr>
+                <w:rFonts w:ascii="Arial" w:hAnsi="Arial" w:cs="Arial"/>
+                <w:sz w:val="24"/>
+                <w:szCs w:val="24"/>
+              </w:rPr>
+              <w:t>Gerente de Projeto</w:t>
+            </w:r>
+          </w:p>
+        </w:tc>
+        <w:tc>
+          <w:tcPr>
+            <w:tcW w:w="3544" w:type="dxa"/>
+          </w:tcPr>
+          <w:p>
+            <w:pPr>
+              <w:tabs>
+                <w:tab w:val="left" w:pos="7065"/>
+              </w:tabs>
+              <w:ind w:firstLine="142"/>
+              <w:jc w:val="both"/>
+              <w:rPr>
+                <w:rFonts w:ascii="Arial" w:hAnsi="Arial" w:cs="Arial"/>
+                <w:noProof/>
+                <w:sz w:val="24"/>
+                <w:szCs w:val="24"/>
+                <w:lang w:eastAsia="pt-BR"/>
+              </w:rPr>
+            </w:pPr>
+          </w:p>
+        </w:tc>
+        <w:tc>
+          <w:tcPr>
+            <w:tcW w:w="2402" w:type="dxa"/>
+            <w:vAlign w:val="center"/>
+          </w:tcPr>
+          <w:p>
+            <w:pPr>
+              <w:tabs>
+                <w:tab w:val="left" w:pos="7065"/>
+              </w:tabs>
+              <w:ind w:firstLine="142"/>
+              <w:jc w:val="both"/>
+              <w:rPr>
+                <w:rFonts w:ascii="Arial" w:hAnsi="Arial" w:cs="Arial"/>
+                <w:sz w:val="24"/>
+                <w:szCs w:val="24"/>
+              </w:rPr>
+            </w:pPr>
+            <w:r>
+              <w:rPr>
+                <w:rFonts w:ascii="Arial" w:hAnsi="Arial" w:cs="Arial"/>
+                <w:sz w:val="24"/>
+                <w:szCs w:val="24"/>
+              </w:rPr>
+              <w:t>02/06/2015</w:t>
+            </w:r>
+          </w:p>
+        </w:tc>
+      </w:tr>
+      <w:tr>
+        <w:trPr>
+          <w:trHeight w:val="535"/>
+        </w:trPr>
+        <w:tc>
+          <w:tcPr>
+            <w:tcW w:w="2774" w:type="dxa"/>
+            <w:vAlign w:val="center"/>
+          </w:tcPr>
+          <w:p>
+            <w:pPr>
+              <w:tabs>
+                <w:tab w:val="left" w:pos="7065"/>
+              </w:tabs>
+              <w:ind w:firstLine="142"/>
+              <w:jc w:val="center"/>
+              <w:rPr>
+                <w:rFonts w:ascii="Arial" w:hAnsi="Arial" w:cs="Arial"/>
+                <w:sz w:val="24"/>
+                <w:szCs w:val="24"/>
+              </w:rPr>
+            </w:pPr>
+            <w:r>
+              <w:rPr>
+                <w:rFonts w:ascii="Arial" w:hAnsi="Arial" w:cs="Arial"/>
+                <w:sz w:val="24"/>
+                <w:szCs w:val="24"/>
+              </w:rPr>
+              <w:t>Gerente de Requisitos</w:t>
+            </w:r>
+          </w:p>
+        </w:tc>
+        <w:tc>
+          <w:tcPr>
+            <w:tcW w:w="3544" w:type="dxa"/>
+          </w:tcPr>
+          <w:p>
+            <w:pPr>
+              <w:tabs>
+                <w:tab w:val="left" w:pos="7065"/>
+              </w:tabs>
+              <w:ind w:firstLine="142"/>
+              <w:jc w:val="both"/>
+              <w:rPr>
+                <w:rFonts w:ascii="Arial" w:hAnsi="Arial" w:cs="Arial"/>
+                <w:noProof/>
+                <w:sz w:val="24"/>
+                <w:szCs w:val="24"/>
+                <w:lang w:eastAsia="pt-BR"/>
+              </w:rPr>
+            </w:pPr>
+            <w:r>
+              <w:rPr>
+                <w:rFonts w:ascii="Arial" w:hAnsi="Arial" w:cs="Arial"/>
+                <w:noProof/>
+                <w:sz w:val="24"/>
+                <w:szCs w:val="24"/>
+                <w:lang w:eastAsia="pt-BR"/>
+              </w:rPr>
+              <w:drawing>
+                <wp:inline distT="0" distB="0" distL="0" distR="0">
+                  <wp:extent cx="1704975" cy="428625"/>
+                  <wp:effectExtent l="19050" t="0" r="9525" b="0"/>
+                  <wp:docPr id="32" name="Imagem 19" descr="http---signatures.mylivesignature.com-54493-191-A33B6986B3ACFC8121335AA26AF0627A.png"/>
+                  <wp:cNvGraphicFramePr>
+                    <a:graphicFrameLocks xmlns:a="http://schemas.openxmlformats.org/drawingml/2006/main" noChangeAspect="1"/>
+                  </wp:cNvGraphicFramePr>
+                  <a:graphic xmlns:a="http://schemas.openxmlformats.org/drawingml/2006/main">
+                    <a:graphicData uri="http://schemas.openxmlformats.org/drawingml/2006/picture">
+                      <pic:pic xmlns:pic="http://schemas.openxmlformats.org/drawingml/2006/picture">
+                        <pic:nvPicPr>
+                          <pic:cNvPr id="0" name="http---signatures.mylivesignature.com-54493-191-A33B6986B3ACFC8121335AA26AF0627A.png"/>
+                          <pic:cNvPicPr/>
+                        </pic:nvPicPr>
+                        <pic:blipFill>
+                          <a:blip r:embed="rId11"/>
+                          <a:stretch>
+                            <a:fillRect/>
+                          </a:stretch>
+                        </pic:blipFill>
+                        <pic:spPr>
+                          <a:xfrm>
+                            <a:off x="0" y="0"/>
+                            <a:ext cx="1704975" cy="428625"/>
+                          </a:xfrm>
+                          <a:prstGeom prst="rect">
+                            <a:avLst/>
+                          </a:prstGeom>
+                        </pic:spPr>
+                      </pic:pic>
+                    </a:graphicData>
+                  </a:graphic>
+                </wp:inline>
+              </w:drawing>
+            </w:r>
+          </w:p>
+        </w:tc>
+        <w:tc>
+          <w:tcPr>
+            <w:tcW w:w="2402" w:type="dxa"/>
+            <w:vAlign w:val="center"/>
+          </w:tcPr>
+          <w:p>
+            <w:pPr>
+              <w:tabs>
+                <w:tab w:val="left" w:pos="7065"/>
+              </w:tabs>
+              <w:ind w:firstLine="142"/>
+              <w:jc w:val="both"/>
+              <w:rPr>
+                <w:rFonts w:ascii="Arial" w:hAnsi="Arial" w:cs="Arial"/>
+                <w:sz w:val="24"/>
+                <w:szCs w:val="24"/>
+              </w:rPr>
+            </w:pPr>
+            <w:r>
+              <w:rPr>
+                <w:rFonts w:ascii="Arial" w:hAnsi="Arial" w:cs="Arial"/>
+                <w:sz w:val="24"/>
+                <w:szCs w:val="24"/>
+              </w:rPr>
+              <w:t>02/06/2015</w:t>
+            </w:r>
+          </w:p>
+        </w:tc>
+      </w:tr>
+      <w:tr>
+        <w:trPr>
+          <w:trHeight w:val="571"/>
+        </w:trPr>
+        <w:tc>
+          <w:tcPr>
+            <w:tcW w:w="2774" w:type="dxa"/>
+            <w:vAlign w:val="center"/>
+          </w:tcPr>
+          <w:p>
+            <w:pPr>
+              <w:tabs>
+                <w:tab w:val="left" w:pos="7065"/>
+              </w:tabs>
+              <w:ind w:firstLine="142"/>
+              <w:jc w:val="center"/>
+              <w:rPr>
+                <w:rFonts w:ascii="Arial" w:hAnsi="Arial" w:cs="Arial"/>
+                <w:sz w:val="24"/>
+                <w:szCs w:val="24"/>
+              </w:rPr>
+            </w:pPr>
+            <w:r>
+              <w:rPr>
+                <w:rFonts w:ascii="Arial" w:hAnsi="Arial" w:cs="Arial"/>
+                <w:sz w:val="24"/>
+                <w:szCs w:val="24"/>
+              </w:rPr>
+              <w:t>Gerente de Configuração</w:t>
+            </w:r>
+          </w:p>
+        </w:tc>
+        <w:tc>
+          <w:tcPr>
+            <w:tcW w:w="3544" w:type="dxa"/>
+          </w:tcPr>
+          <w:p>
+            <w:pPr>
+              <w:tabs>
+                <w:tab w:val="left" w:pos="7065"/>
+              </w:tabs>
+              <w:ind w:firstLine="142"/>
+              <w:jc w:val="both"/>
+              <w:rPr>
+                <w:rFonts w:ascii="Arial" w:hAnsi="Arial" w:cs="Arial"/>
+                <w:noProof/>
+                <w:sz w:val="24"/>
+                <w:szCs w:val="24"/>
+                <w:lang w:eastAsia="pt-BR"/>
+              </w:rPr>
+            </w:pPr>
+            <w:r>
+              <w:rPr>
+                <w:rFonts w:ascii="Arial" w:hAnsi="Arial" w:cs="Arial"/>
+                <w:noProof/>
+                <w:sz w:val="24"/>
+                <w:szCs w:val="24"/>
+                <w:lang w:eastAsia="pt-BR"/>
+              </w:rPr>
+              <w:drawing>
+                <wp:inline distT="0" distB="0" distL="0" distR="0">
+                  <wp:extent cx="1781175" cy="419100"/>
+                  <wp:effectExtent l="19050" t="0" r="9525" b="0"/>
+                  <wp:docPr id="34" name="Imagem 20" descr="http---signatures.mylivesignature.com-54493-191-C464654EB6B22A31260E0EB20708F395.png"/>
+                  <wp:cNvGraphicFramePr>
+                    <a:graphicFrameLocks xmlns:a="http://schemas.openxmlformats.org/drawingml/2006/main" noChangeAspect="1"/>
+                  </wp:cNvGraphicFramePr>
+                  <a:graphic xmlns:a="http://schemas.openxmlformats.org/drawingml/2006/main">
+                    <a:graphicData uri="http://schemas.openxmlformats.org/drawingml/2006/picture">
+                      <pic:pic xmlns:pic="http://schemas.openxmlformats.org/drawingml/2006/picture">
+                        <pic:nvPicPr>
+                          <pic:cNvPr id="0" name="http---signatures.mylivesignature.com-54493-191-C464654EB6B22A31260E0EB20708F395.png"/>
+                          <pic:cNvPicPr/>
+                        </pic:nvPicPr>
+                        <pic:blipFill>
+                          <a:blip r:embed="rId12"/>
+                          <a:stretch>
+                            <a:fillRect/>
+                          </a:stretch>
+                        </pic:blipFill>
+                        <pic:spPr>
+                          <a:xfrm>
+                            <a:off x="0" y="0"/>
+                            <a:ext cx="1781175" cy="419100"/>
+                          </a:xfrm>
+                          <a:prstGeom prst="rect">
+                            <a:avLst/>
+                          </a:prstGeom>
+                        </pic:spPr>
+                      </pic:pic>
+                    </a:graphicData>
+                  </a:graphic>
+                </wp:inline>
+              </w:drawing>
+            </w:r>
+          </w:p>
+        </w:tc>
+        <w:tc>
+          <w:tcPr>
+            <w:tcW w:w="2402" w:type="dxa"/>
+            <w:vAlign w:val="center"/>
+          </w:tcPr>
+          <w:p>
+            <w:pPr>
+              <w:tabs>
+                <w:tab w:val="left" w:pos="7065"/>
+              </w:tabs>
+              <w:ind w:firstLine="142"/>
+              <w:jc w:val="both"/>
+              <w:rPr>
+                <w:rFonts w:ascii="Arial" w:hAnsi="Arial" w:cs="Arial"/>
+                <w:sz w:val="24"/>
+                <w:szCs w:val="24"/>
+              </w:rPr>
+            </w:pPr>
+            <w:r>
+              <w:rPr>
+                <w:rFonts w:ascii="Arial" w:hAnsi="Arial" w:cs="Arial"/>
+                <w:sz w:val="24"/>
+                <w:szCs w:val="24"/>
+              </w:rPr>
+              <w:t>02/06/2015</w:t>
             </w:r>
           </w:p>
         </w:tc>
@@ -1528,8 +2800,6 @@
           <w:szCs w:val="24"/>
         </w:rPr>
       </w:pPr>
-      <w:bookmarkStart w:id="0" w:name="_GoBack"/>
-      <w:bookmarkEnd w:id="0"/>
     </w:p>
     <w:sectPr>
       <w:pgSz w:w="11906" w:h="16838"/>
@@ -1705,7 +2975,7 @@
     <w:lsdException w:name="Subtitle" w:semiHidden="0" w:uiPriority="11" w:unhideWhenUsed="0" w:qFormat="1"/>
     <w:lsdException w:name="Strong" w:semiHidden="0" w:uiPriority="22" w:unhideWhenUsed="0" w:qFormat="1"/>
     <w:lsdException w:name="Emphasis" w:semiHidden="0" w:uiPriority="20" w:unhideWhenUsed="0" w:qFormat="1"/>
-    <w:lsdException w:name="Table Grid" w:semiHidden="0" w:uiPriority="59" w:unhideWhenUsed="0"/>
+    <w:lsdException w:name="Table Grid" w:semiHidden="0" w:uiPriority="39" w:unhideWhenUsed="0"/>
     <w:lsdException w:name="Placeholder Text" w:unhideWhenUsed="0"/>
     <w:lsdException w:name="No Spacing" w:semiHidden="0" w:uiPriority="1" w:unhideWhenUsed="0" w:qFormat="1"/>
     <w:lsdException w:name="Light Shading" w:semiHidden="0" w:uiPriority="60" w:unhideWhenUsed="0"/>
@@ -1865,7 +3135,7 @@
   <w:style w:type="table" w:styleId="Tabelacomgrade">
     <w:name w:val="Table Grid"/>
     <w:basedOn w:val="Tabelanormal"/>
-    <w:uiPriority w:val="59"/>
+    <w:uiPriority w:val="39"/>
     <w:rsid w:val="00416B33"/>
     <w:pPr>
       <w:spacing w:after="0" w:line="240" w:lineRule="auto"/>
@@ -1891,6 +3161,36 @@
         <w:right w:w="108" w:type="dxa"/>
       </w:tblCellMar>
     </w:tblPr>
+  </w:style>
+  <w:style w:type="paragraph" w:styleId="Textodebalo">
+    <w:name w:val="Balloon Text"/>
+    <w:basedOn w:val="Normal"/>
+    <w:link w:val="TextodebaloChar"/>
+    <w:uiPriority w:val="99"/>
+    <w:semiHidden/>
+    <w:unhideWhenUsed/>
+    <w:rsid w:val="00BB120C"/>
+    <w:pPr>
+      <w:spacing w:after="0" w:line="240" w:lineRule="auto"/>
+    </w:pPr>
+    <w:rPr>
+      <w:rFonts w:ascii="Tahoma" w:hAnsi="Tahoma" w:cs="Tahoma"/>
+      <w:sz w:val="16"/>
+      <w:szCs w:val="16"/>
+    </w:rPr>
+  </w:style>
+  <w:style w:type="character" w:customStyle="1" w:styleId="TextodebaloChar">
+    <w:name w:val="Texto de balão Char"/>
+    <w:basedOn w:val="Fontepargpadro"/>
+    <w:link w:val="Textodebalo"/>
+    <w:uiPriority w:val="99"/>
+    <w:semiHidden/>
+    <w:rsid w:val="00BB120C"/>
+    <w:rPr>
+      <w:rFonts w:ascii="Tahoma" w:hAnsi="Tahoma" w:cs="Tahoma"/>
+      <w:sz w:val="16"/>
+      <w:szCs w:val="16"/>
+    </w:rPr>
   </w:style>
 </w:styles>
 </file>

</xml_diff>